<commit_message>
fix number of choices & faults in main fix documentation utilisateur
</commit_message>
<xml_diff>
--- a/src/documentation/Documentation utilisateur.docx
+++ b/src/documentation/Documentation utilisateur.docx
@@ -132,23 +132,7 @@
       </w:pPr>
       <w:r>
         <w:rPr/>
-        <w:t>Le deuxième choix « S’inscrire » permet à l’utilisateur de s’inscrire dans la base de donnée relative à l’application afin d</w:t>
-      </w:r>
-      <w:r>
-        <w:rPr/>
-        <w:t>e pouvoir être</w:t>
-      </w:r>
-      <w:r>
-        <w:rPr/>
-        <w:t xml:space="preserve"> reconnu. Pour ce faire, il faudra renseigner un nom, un prénom, un e-mail et un mot de passe, puis confirmer la création du nouvel utilisateur, ou bien la refuser, </w:t>
-      </w:r>
-      <w:r>
-        <w:rPr/>
-        <w:t>par exemple</w:t>
-      </w:r>
-      <w:r>
-        <w:rPr/>
-        <w:t xml:space="preserve"> si une erreur a été commise.</w:t>
+        <w:t>Le deuxième choix « S’inscrire » permet à l’utilisateur de s’inscrire dans la base de donnée relative à l’application afin de pouvoir être reconnu. Pour ce faire, il faudra renseigner un nom, un prénom, un e-mail et un mot de passe, puis confirmer la création du nouvel utilisateur, ou bien la refuser, par exemple si une erreur a été commise.</w:t>
       </w:r>
     </w:p>
     <w:p>
@@ -438,23 +422,7 @@
       </w:pPr>
       <w:r>
         <w:rPr/>
-        <w:t xml:space="preserve">(par </w:t>
-      </w:r>
-      <w:r>
-        <w:rPr/>
-        <w:t>la sélection</w:t>
-      </w:r>
-      <w:r>
-        <w:rPr/>
-        <w:t xml:space="preserve"> </w:t>
-      </w:r>
-      <w:r>
-        <w:rPr/>
-        <w:t xml:space="preserve">d’un </w:t>
-      </w:r>
-      <w:r>
-        <w:rPr/>
-        <w:t>type existant ou par la création d’un nouveau type).</w:t>
+        <w:t>(par la sélection d’un type existant ou par la création d’un nouveau type).</w:t>
       </w:r>
     </w:p>
     <w:p>
@@ -489,15 +457,7 @@
       </w:pPr>
       <w:r>
         <w:rPr/>
-        <w:t xml:space="preserve">Modifier le titre : option permettant de modifier le titre </w:t>
-      </w:r>
-      <w:r>
-        <w:rPr/>
-        <w:t>de la liste</w:t>
-      </w:r>
-      <w:r>
-        <w:rPr/>
-        <w:t xml:space="preserve"> par un autre.</w:t>
+        <w:t>Modifier le titre : option permettant de modifier le titre de la liste par un autre.</w:t>
       </w:r>
     </w:p>
     <w:p>
@@ -525,15 +485,7 @@
       </w:pPr>
       <w:r>
         <w:rPr/>
-        <w:t xml:space="preserve">Modifier la description : option permettant de modifier la description </w:t>
-      </w:r>
-      <w:r>
-        <w:rPr/>
-        <w:t>de la liste</w:t>
-      </w:r>
-      <w:r>
-        <w:rPr/>
-        <w:t xml:space="preserve"> par une autre.</w:t>
+        <w:t>Modifier la description : option permettant de modifier la description de la liste par une autre.</w:t>
       </w:r>
     </w:p>
     <w:p>
@@ -589,15 +541,7 @@
       </w:pPr>
       <w:r>
         <w:rPr/>
-        <w:t xml:space="preserve">Supprimer la liste : option permettant de supprimer la liste </w:t>
-      </w:r>
-      <w:r>
-        <w:rPr/>
-        <w:t>sélectionnée</w:t>
-      </w:r>
-      <w:r>
-        <w:rPr/>
-        <w:t>.</w:t>
+        <w:t>Supprimer la liste : option permettant de supprimer la liste sélectionnée.</w:t>
       </w:r>
     </w:p>
     <w:p>
@@ -666,7 +610,21 @@
           <w:b w:val="false"/>
           <w:bCs w:val="false"/>
         </w:rPr>
-        <w:t>option permettant de visualiser le nom, prénom, e-mail et mot de passe de l’utilisateur actuel.</w:t>
+        <w:t xml:space="preserve">option permettant de visualiser le nom, prénom, </w:t>
+      </w:r>
+      <w:r>
+        <w:rPr>
+          <w:b w:val="false"/>
+          <w:bCs w:val="false"/>
+        </w:rPr>
+        <w:t>l’</w:t>
+      </w:r>
+      <w:r>
+        <w:rPr>
+          <w:b w:val="false"/>
+          <w:bCs w:val="false"/>
+        </w:rPr>
+        <w:t>e-mail et mot de passe de l’utilisateur actuel.</w:t>
       </w:r>
       <w:r>
         <w:rPr>
@@ -698,7 +656,10 @@
         </w:rPr>
       </w:pPr>
       <w:r>
-        <w:rPr/>
+        <w:rPr>
+          <w:b/>
+          <w:bCs/>
+        </w:rPr>
       </w:r>
     </w:p>
     <w:p>
@@ -881,27 +842,6 @@
         <w:pStyle w:val="ListParagraph"/>
         <w:numPr>
           <w:ilvl w:val="0"/>
-          <w:numId w:val="0"/>
-        </w:numPr>
-        <w:ind w:left="1080" w:hanging="0"/>
-        <w:rPr>
-          <w:b w:val="false"/>
-          <w:b w:val="false"/>
-          <w:bCs w:val="false"/>
-        </w:rPr>
-      </w:pPr>
-      <w:r>
-        <w:rPr>
-          <w:b w:val="false"/>
-          <w:bCs w:val="false"/>
-        </w:rPr>
-      </w:r>
-    </w:p>
-    <w:p>
-      <w:pPr>
-        <w:pStyle w:val="ListParagraph"/>
-        <w:numPr>
-          <w:ilvl w:val="0"/>
           <w:numId w:val="3"/>
         </w:numPr>
         <w:rPr>
@@ -940,7 +880,10 @@
         </w:rPr>
       </w:pPr>
       <w:r>
-        <w:rPr/>
+        <w:rPr>
+          <w:b/>
+          <w:bCs/>
+        </w:rPr>
       </w:r>
     </w:p>
     <w:p>
@@ -974,23 +917,2777 @@
     <w:p>
       <w:pPr>
         <w:pStyle w:val="Normal"/>
-        <w:rPr/>
+        <w:bidi w:val="0"/>
+        <w:spacing w:before="0" w:after="200"/>
+        <w:rPr>
+          <w:sz w:val="10"/>
+          <w:szCs w:val="10"/>
+        </w:rPr>
       </w:pPr>
       <w:r>
-        <w:rPr/>
-      </w:r>
-    </w:p>
-    <w:p>
-      <w:pPr>
-        <w:pStyle w:val="Normal"/>
-        <w:widowControl/>
-        <w:bidi w:val="0"/>
-        <w:spacing w:lineRule="auto" w:line="276" w:before="0" w:after="200"/>
-        <w:jc w:val="left"/>
-        <w:rPr/>
-      </w:pPr>
-      <w:r>
-        <w:rPr/>
+        <w:rPr>
+          <w:sz w:val="10"/>
+          <w:szCs w:val="10"/>
+        </w:rPr>
+        <w:t xml:space="preserve">L’ensemble de l’équipe ayant développé ce projet se dédouane de toute responsabilité en cas d’occurrence impromptue </w:t>
+      </w:r>
+      <w:r>
+        <w:rPr>
+          <w:sz w:val="10"/>
+          <w:szCs w:val="10"/>
+        </w:rPr>
+        <w:t>d’</w:t>
+      </w:r>
+      <w:r>
+        <w:rPr>
+          <w:sz w:val="10"/>
+          <w:szCs w:val="10"/>
+        </w:rPr>
+        <w:t>a</w:t>
+      </w:r>
+      <w:r>
+        <w:rPr>
+          <w:sz w:val="10"/>
+          <w:szCs w:val="10"/>
+        </w:rPr>
+        <w:t xml:space="preserve">maigrissement, </w:t>
+      </w:r>
+      <w:r>
+        <w:rPr>
+          <w:sz w:val="10"/>
+          <w:szCs w:val="10"/>
+        </w:rPr>
+        <w:t>d’</w:t>
+      </w:r>
+      <w:r>
+        <w:rPr>
+          <w:sz w:val="10"/>
+          <w:szCs w:val="10"/>
+        </w:rPr>
+        <w:t xml:space="preserve">Anorexie, </w:t>
+      </w:r>
+      <w:r>
+        <w:rPr>
+          <w:sz w:val="10"/>
+          <w:szCs w:val="10"/>
+        </w:rPr>
+        <w:t>d’</w:t>
+      </w:r>
+      <w:r>
+        <w:rPr>
+          <w:sz w:val="10"/>
+          <w:szCs w:val="10"/>
+        </w:rPr>
+        <w:t xml:space="preserve">Asthénie, </w:t>
+      </w:r>
+      <w:r>
+        <w:rPr>
+          <w:sz w:val="10"/>
+          <w:szCs w:val="10"/>
+        </w:rPr>
+        <w:t xml:space="preserve">de </w:t>
+      </w:r>
+      <w:r>
+        <w:rPr>
+          <w:sz w:val="10"/>
+          <w:szCs w:val="10"/>
+        </w:rPr>
+        <w:t xml:space="preserve">Fièvre, </w:t>
+      </w:r>
+      <w:r>
+        <w:rPr>
+          <w:sz w:val="10"/>
+          <w:szCs w:val="10"/>
+        </w:rPr>
+        <w:t xml:space="preserve">de </w:t>
+      </w:r>
+      <w:r>
+        <w:rPr>
+          <w:sz w:val="10"/>
+          <w:szCs w:val="10"/>
+        </w:rPr>
+        <w:t xml:space="preserve">Sueurs nocturnes, </w:t>
+      </w:r>
+      <w:r>
+        <w:rPr>
+          <w:sz w:val="10"/>
+          <w:szCs w:val="10"/>
+        </w:rPr>
+        <w:t xml:space="preserve">de </w:t>
+      </w:r>
+      <w:r>
+        <w:rPr>
+          <w:sz w:val="10"/>
+          <w:szCs w:val="10"/>
+        </w:rPr>
+        <w:t xml:space="preserve">Bradycardie, </w:t>
+      </w:r>
+      <w:r>
+        <w:rPr>
+          <w:sz w:val="10"/>
+          <w:szCs w:val="10"/>
+        </w:rPr>
+        <w:t xml:space="preserve">de </w:t>
+      </w:r>
+      <w:r>
+        <w:rPr>
+          <w:sz w:val="10"/>
+          <w:szCs w:val="10"/>
+        </w:rPr>
+        <w:t xml:space="preserve">Claudication, </w:t>
+      </w:r>
+      <w:r>
+        <w:rPr>
+          <w:sz w:val="10"/>
+          <w:szCs w:val="10"/>
+        </w:rPr>
+        <w:t xml:space="preserve">de </w:t>
+      </w:r>
+      <w:r>
+        <w:rPr>
+          <w:sz w:val="10"/>
+          <w:szCs w:val="10"/>
+        </w:rPr>
+        <w:t xml:space="preserve">Circulation veineuse collatérale, </w:t>
+      </w:r>
+      <w:r>
+        <w:rPr>
+          <w:sz w:val="10"/>
+          <w:szCs w:val="10"/>
+        </w:rPr>
+        <w:t xml:space="preserve">de </w:t>
+      </w:r>
+      <w:r>
+        <w:rPr>
+          <w:sz w:val="10"/>
+          <w:szCs w:val="10"/>
+        </w:rPr>
+        <w:t xml:space="preserve">Douleur thoracique, </w:t>
+      </w:r>
+      <w:r>
+        <w:rPr>
+          <w:sz w:val="10"/>
+          <w:szCs w:val="10"/>
+        </w:rPr>
+        <w:t xml:space="preserve">de </w:t>
+      </w:r>
+      <w:r>
+        <w:rPr>
+          <w:sz w:val="10"/>
+          <w:szCs w:val="10"/>
+        </w:rPr>
+        <w:t xml:space="preserve">Dyspnée, </w:t>
+      </w:r>
+      <w:r>
+        <w:rPr>
+          <w:sz w:val="10"/>
+          <w:szCs w:val="10"/>
+        </w:rPr>
+        <w:t xml:space="preserve">de </w:t>
+      </w:r>
+      <w:r>
+        <w:rPr>
+          <w:sz w:val="10"/>
+          <w:szCs w:val="10"/>
+        </w:rPr>
+        <w:t xml:space="preserve">Lipothymie, </w:t>
+      </w:r>
+      <w:r>
+        <w:rPr>
+          <w:sz w:val="10"/>
+          <w:szCs w:val="10"/>
+        </w:rPr>
+        <w:t>d’</w:t>
+      </w:r>
+      <w:r>
+        <w:rPr>
+          <w:sz w:val="10"/>
+          <w:szCs w:val="10"/>
+        </w:rPr>
+        <w:t xml:space="preserve">Œdème, </w:t>
+      </w:r>
+      <w:r>
+        <w:rPr>
+          <w:sz w:val="10"/>
+          <w:szCs w:val="10"/>
+        </w:rPr>
+        <w:t xml:space="preserve">de </w:t>
+      </w:r>
+      <w:r>
+        <w:rPr>
+          <w:sz w:val="10"/>
+          <w:szCs w:val="10"/>
+        </w:rPr>
+        <w:t xml:space="preserve">Palpitations, </w:t>
+      </w:r>
+      <w:r>
+        <w:rPr>
+          <w:sz w:val="10"/>
+          <w:szCs w:val="10"/>
+        </w:rPr>
+        <w:t xml:space="preserve">de </w:t>
+      </w:r>
+      <w:r>
+        <w:rPr>
+          <w:sz w:val="10"/>
+          <w:szCs w:val="10"/>
+        </w:rPr>
+        <w:t xml:space="preserve">Syncope, </w:t>
+      </w:r>
+      <w:r>
+        <w:rPr>
+          <w:sz w:val="10"/>
+          <w:szCs w:val="10"/>
+        </w:rPr>
+        <w:t xml:space="preserve">de </w:t>
+      </w:r>
+      <w:r>
+        <w:rPr>
+          <w:sz w:val="10"/>
+          <w:szCs w:val="10"/>
+        </w:rPr>
+        <w:t xml:space="preserve">Tachycardie, </w:t>
+      </w:r>
+      <w:r>
+        <w:rPr>
+          <w:sz w:val="10"/>
+          <w:szCs w:val="10"/>
+        </w:rPr>
+        <w:t>d’</w:t>
+      </w:r>
+      <w:r>
+        <w:rPr>
+          <w:sz w:val="10"/>
+          <w:szCs w:val="10"/>
+        </w:rPr>
+        <w:t xml:space="preserve">Ascite, </w:t>
+      </w:r>
+      <w:r>
+        <w:rPr>
+          <w:sz w:val="10"/>
+          <w:szCs w:val="10"/>
+        </w:rPr>
+        <w:t xml:space="preserve">de </w:t>
+      </w:r>
+      <w:r>
+        <w:rPr>
+          <w:sz w:val="10"/>
+          <w:szCs w:val="10"/>
+        </w:rPr>
+        <w:t xml:space="preserve">Ballonnement abdominal, </w:t>
+      </w:r>
+      <w:r>
+        <w:rPr>
+          <w:sz w:val="10"/>
+          <w:szCs w:val="10"/>
+        </w:rPr>
+        <w:t xml:space="preserve">de </w:t>
+      </w:r>
+      <w:r>
+        <w:rPr>
+          <w:sz w:val="10"/>
+          <w:szCs w:val="10"/>
+        </w:rPr>
+        <w:t xml:space="preserve">Constipation, </w:t>
+      </w:r>
+      <w:r>
+        <w:rPr>
+          <w:sz w:val="10"/>
+          <w:szCs w:val="10"/>
+        </w:rPr>
+        <w:t xml:space="preserve">de </w:t>
+      </w:r>
+      <w:r>
+        <w:rPr>
+          <w:sz w:val="10"/>
+          <w:szCs w:val="10"/>
+        </w:rPr>
+        <w:t xml:space="preserve">Diarrhée, </w:t>
+      </w:r>
+      <w:r>
+        <w:rPr>
+          <w:sz w:val="10"/>
+          <w:szCs w:val="10"/>
+        </w:rPr>
+        <w:t xml:space="preserve">de </w:t>
+      </w:r>
+      <w:r>
+        <w:rPr>
+          <w:sz w:val="10"/>
+          <w:szCs w:val="10"/>
+        </w:rPr>
+        <w:t xml:space="preserve">Douleur abdominale, </w:t>
+      </w:r>
+      <w:r>
+        <w:rPr>
+          <w:sz w:val="10"/>
+          <w:szCs w:val="10"/>
+        </w:rPr>
+        <w:t xml:space="preserve">de </w:t>
+      </w:r>
+      <w:r>
+        <w:rPr>
+          <w:sz w:val="10"/>
+          <w:szCs w:val="10"/>
+        </w:rPr>
+        <w:t xml:space="preserve">Dyspepsie, </w:t>
+      </w:r>
+      <w:r>
+        <w:rPr>
+          <w:sz w:val="10"/>
+          <w:szCs w:val="10"/>
+        </w:rPr>
+        <w:t xml:space="preserve">de </w:t>
+      </w:r>
+      <w:r>
+        <w:rPr>
+          <w:sz w:val="10"/>
+          <w:szCs w:val="10"/>
+        </w:rPr>
+        <w:t xml:space="preserve">Dysphagie, </w:t>
+      </w:r>
+      <w:r>
+        <w:rPr>
+          <w:sz w:val="10"/>
+          <w:szCs w:val="10"/>
+        </w:rPr>
+        <w:t xml:space="preserve">de </w:t>
+      </w:r>
+      <w:r>
+        <w:rPr>
+          <w:sz w:val="10"/>
+          <w:szCs w:val="10"/>
+        </w:rPr>
+        <w:t xml:space="preserve">Érythrose palmaire, </w:t>
+      </w:r>
+      <w:r>
+        <w:rPr>
+          <w:sz w:val="10"/>
+          <w:szCs w:val="10"/>
+        </w:rPr>
+        <w:t xml:space="preserve">de </w:t>
+      </w:r>
+      <w:r>
+        <w:rPr>
+          <w:sz w:val="10"/>
+          <w:szCs w:val="10"/>
+        </w:rPr>
+        <w:t xml:space="preserve">Faux besoins, </w:t>
+      </w:r>
+      <w:r>
+        <w:rPr>
+          <w:sz w:val="10"/>
+          <w:szCs w:val="10"/>
+        </w:rPr>
+        <w:t xml:space="preserve">de </w:t>
+      </w:r>
+      <w:r>
+        <w:rPr>
+          <w:sz w:val="10"/>
+          <w:szCs w:val="10"/>
+        </w:rPr>
+        <w:t xml:space="preserve">Hématémèse, </w:t>
+      </w:r>
+      <w:r>
+        <w:rPr>
+          <w:sz w:val="10"/>
+          <w:szCs w:val="10"/>
+        </w:rPr>
+        <w:t xml:space="preserve">de </w:t>
+      </w:r>
+      <w:r>
+        <w:rPr>
+          <w:sz w:val="10"/>
+          <w:szCs w:val="10"/>
+        </w:rPr>
+        <w:t xml:space="preserve">Hépatalgie, </w:t>
+      </w:r>
+      <w:r>
+        <w:rPr>
+          <w:sz w:val="10"/>
+          <w:szCs w:val="10"/>
+        </w:rPr>
+        <w:t>d’</w:t>
+      </w:r>
+      <w:r>
+        <w:rPr>
+          <w:sz w:val="10"/>
+          <w:szCs w:val="10"/>
+        </w:rPr>
+        <w:t xml:space="preserve">Ictère, </w:t>
+      </w:r>
+      <w:r>
+        <w:rPr>
+          <w:sz w:val="10"/>
+          <w:szCs w:val="10"/>
+        </w:rPr>
+        <w:t xml:space="preserve">de </w:t>
+      </w:r>
+      <w:r>
+        <w:rPr>
+          <w:sz w:val="10"/>
+          <w:szCs w:val="10"/>
+        </w:rPr>
+        <w:t xml:space="preserve">Melæna, </w:t>
+      </w:r>
+      <w:r>
+        <w:rPr>
+          <w:sz w:val="10"/>
+          <w:szCs w:val="10"/>
+        </w:rPr>
+        <w:t xml:space="preserve">de </w:t>
+      </w:r>
+      <w:r>
+        <w:rPr>
+          <w:sz w:val="10"/>
+          <w:szCs w:val="10"/>
+        </w:rPr>
+        <w:t xml:space="preserve">Nausées, </w:t>
+      </w:r>
+      <w:r>
+        <w:rPr>
+          <w:sz w:val="10"/>
+          <w:szCs w:val="10"/>
+        </w:rPr>
+        <w:t xml:space="preserve">de </w:t>
+      </w:r>
+      <w:r>
+        <w:rPr>
+          <w:sz w:val="10"/>
+          <w:szCs w:val="10"/>
+        </w:rPr>
+        <w:t xml:space="preserve">Pyrosis, </w:t>
+      </w:r>
+      <w:r>
+        <w:rPr>
+          <w:sz w:val="10"/>
+          <w:szCs w:val="10"/>
+        </w:rPr>
+        <w:t xml:space="preserve">de </w:t>
+      </w:r>
+      <w:r>
+        <w:rPr>
+          <w:sz w:val="10"/>
+          <w:szCs w:val="10"/>
+        </w:rPr>
+        <w:t xml:space="preserve">Rectorragie, </w:t>
+      </w:r>
+      <w:r>
+        <w:rPr>
+          <w:sz w:val="10"/>
+          <w:szCs w:val="10"/>
+        </w:rPr>
+        <w:t xml:space="preserve">de </w:t>
+      </w:r>
+      <w:r>
+        <w:rPr>
+          <w:sz w:val="10"/>
+          <w:szCs w:val="10"/>
+        </w:rPr>
+        <w:t xml:space="preserve">Reflux gastro-œsophagien, </w:t>
+      </w:r>
+      <w:r>
+        <w:rPr>
+          <w:sz w:val="10"/>
+          <w:szCs w:val="10"/>
+        </w:rPr>
+        <w:t xml:space="preserve">de </w:t>
+      </w:r>
+      <w:r>
+        <w:rPr>
+          <w:sz w:val="10"/>
+          <w:szCs w:val="10"/>
+        </w:rPr>
+        <w:t xml:space="preserve">Régurgitations, </w:t>
+      </w:r>
+      <w:r>
+        <w:rPr>
+          <w:sz w:val="10"/>
+          <w:szCs w:val="10"/>
+        </w:rPr>
+        <w:t xml:space="preserve">de </w:t>
+      </w:r>
+      <w:r>
+        <w:rPr>
+          <w:sz w:val="10"/>
+          <w:szCs w:val="10"/>
+        </w:rPr>
+        <w:t xml:space="preserve">Ténesme, </w:t>
+      </w:r>
+      <w:r>
+        <w:rPr>
+          <w:sz w:val="10"/>
+          <w:szCs w:val="10"/>
+        </w:rPr>
+        <w:t xml:space="preserve">de </w:t>
+      </w:r>
+      <w:r>
+        <w:rPr>
+          <w:sz w:val="10"/>
+          <w:szCs w:val="10"/>
+        </w:rPr>
+        <w:t xml:space="preserve">Vomissements, </w:t>
+      </w:r>
+      <w:r>
+        <w:rPr>
+          <w:sz w:val="10"/>
+          <w:szCs w:val="10"/>
+        </w:rPr>
+        <w:t>d’</w:t>
+      </w:r>
+      <w:r>
+        <w:rPr>
+          <w:sz w:val="10"/>
+          <w:szCs w:val="10"/>
+        </w:rPr>
+        <w:t xml:space="preserve">Apnée, </w:t>
+      </w:r>
+      <w:r>
+        <w:rPr>
+          <w:sz w:val="10"/>
+          <w:szCs w:val="10"/>
+        </w:rPr>
+        <w:t xml:space="preserve">de </w:t>
+      </w:r>
+      <w:r>
+        <w:rPr>
+          <w:sz w:val="10"/>
+          <w:szCs w:val="10"/>
+        </w:rPr>
+        <w:t xml:space="preserve">Bradypnée, </w:t>
+      </w:r>
+      <w:r>
+        <w:rPr>
+          <w:sz w:val="10"/>
+          <w:szCs w:val="10"/>
+        </w:rPr>
+        <w:t xml:space="preserve">de </w:t>
+      </w:r>
+      <w:r>
+        <w:rPr>
+          <w:sz w:val="10"/>
+          <w:szCs w:val="10"/>
+        </w:rPr>
+        <w:t xml:space="preserve">Cyanose, </w:t>
+      </w:r>
+      <w:r>
+        <w:rPr>
+          <w:sz w:val="10"/>
+          <w:szCs w:val="10"/>
+        </w:rPr>
+        <w:t xml:space="preserve">de </w:t>
+      </w:r>
+      <w:r>
+        <w:rPr>
+          <w:sz w:val="10"/>
+          <w:szCs w:val="10"/>
+        </w:rPr>
+        <w:t xml:space="preserve">Douleur thoracique, </w:t>
+      </w:r>
+      <w:r>
+        <w:rPr>
+          <w:sz w:val="10"/>
+          <w:szCs w:val="10"/>
+        </w:rPr>
+        <w:t xml:space="preserve">de </w:t>
+      </w:r>
+      <w:r>
+        <w:rPr>
+          <w:sz w:val="10"/>
+          <w:szCs w:val="10"/>
+        </w:rPr>
+        <w:t xml:space="preserve">Dyspnée, </w:t>
+      </w:r>
+      <w:r>
+        <w:rPr>
+          <w:sz w:val="10"/>
+          <w:szCs w:val="10"/>
+        </w:rPr>
+        <w:t xml:space="preserve">de </w:t>
+      </w:r>
+      <w:r>
+        <w:rPr>
+          <w:sz w:val="10"/>
+          <w:szCs w:val="10"/>
+        </w:rPr>
+        <w:t xml:space="preserve">Expectorations, </w:t>
+      </w:r>
+      <w:r>
+        <w:rPr>
+          <w:sz w:val="10"/>
+          <w:szCs w:val="10"/>
+        </w:rPr>
+        <w:t xml:space="preserve">de </w:t>
+      </w:r>
+      <w:r>
+        <w:rPr>
+          <w:sz w:val="10"/>
+          <w:szCs w:val="10"/>
+        </w:rPr>
+        <w:t xml:space="preserve">Hémoptysie, </w:t>
+      </w:r>
+      <w:r>
+        <w:rPr>
+          <w:sz w:val="10"/>
+          <w:szCs w:val="10"/>
+        </w:rPr>
+        <w:t>d’</w:t>
+      </w:r>
+      <w:r>
+        <w:rPr>
+          <w:sz w:val="10"/>
+          <w:szCs w:val="10"/>
+        </w:rPr>
+        <w:t xml:space="preserve">Hippocratisme digital, </w:t>
+      </w:r>
+      <w:r>
+        <w:rPr>
+          <w:sz w:val="10"/>
+          <w:szCs w:val="10"/>
+        </w:rPr>
+        <w:t xml:space="preserve">de </w:t>
+      </w:r>
+      <w:r>
+        <w:rPr>
+          <w:sz w:val="10"/>
+          <w:szCs w:val="10"/>
+        </w:rPr>
+        <w:t xml:space="preserve">Tachypnée, </w:t>
+      </w:r>
+      <w:r>
+        <w:rPr>
+          <w:sz w:val="10"/>
+          <w:szCs w:val="10"/>
+        </w:rPr>
+        <w:t xml:space="preserve">de </w:t>
+      </w:r>
+      <w:r>
+        <w:rPr>
+          <w:sz w:val="10"/>
+          <w:szCs w:val="10"/>
+        </w:rPr>
+        <w:t xml:space="preserve">Toux, </w:t>
+      </w:r>
+      <w:r>
+        <w:rPr>
+          <w:sz w:val="10"/>
+          <w:szCs w:val="10"/>
+        </w:rPr>
+        <w:t xml:space="preserve">de </w:t>
+      </w:r>
+      <w:r>
+        <w:rPr>
+          <w:sz w:val="10"/>
+          <w:szCs w:val="10"/>
+        </w:rPr>
+        <w:t xml:space="preserve">Anurie, </w:t>
+      </w:r>
+      <w:r>
+        <w:rPr>
+          <w:sz w:val="10"/>
+          <w:szCs w:val="10"/>
+        </w:rPr>
+        <w:t xml:space="preserve">de </w:t>
+      </w:r>
+      <w:r>
+        <w:rPr>
+          <w:sz w:val="10"/>
+          <w:szCs w:val="10"/>
+        </w:rPr>
+        <w:t xml:space="preserve">Déshydratation, </w:t>
+      </w:r>
+      <w:r>
+        <w:rPr>
+          <w:sz w:val="10"/>
+          <w:szCs w:val="10"/>
+        </w:rPr>
+        <w:t xml:space="preserve">de </w:t>
+      </w:r>
+      <w:r>
+        <w:rPr>
+          <w:sz w:val="10"/>
+          <w:szCs w:val="10"/>
+        </w:rPr>
+        <w:t xml:space="preserve">Dysurie, </w:t>
+      </w:r>
+      <w:r>
+        <w:rPr>
+          <w:sz w:val="10"/>
+          <w:szCs w:val="10"/>
+        </w:rPr>
+        <w:t xml:space="preserve">de </w:t>
+      </w:r>
+      <w:r>
+        <w:rPr>
+          <w:sz w:val="10"/>
+          <w:szCs w:val="10"/>
+        </w:rPr>
+        <w:t xml:space="preserve">Énurésie, </w:t>
+      </w:r>
+      <w:r>
+        <w:rPr>
+          <w:sz w:val="10"/>
+          <w:szCs w:val="10"/>
+        </w:rPr>
+        <w:t xml:space="preserve">de </w:t>
+      </w:r>
+      <w:r>
+        <w:rPr>
+          <w:sz w:val="10"/>
+          <w:szCs w:val="10"/>
+        </w:rPr>
+        <w:t xml:space="preserve">Hématurie, </w:t>
+      </w:r>
+      <w:r>
+        <w:rPr>
+          <w:sz w:val="10"/>
+          <w:szCs w:val="10"/>
+        </w:rPr>
+        <w:t xml:space="preserve">de </w:t>
+      </w:r>
+      <w:r>
+        <w:rPr>
+          <w:sz w:val="10"/>
+          <w:szCs w:val="10"/>
+        </w:rPr>
+        <w:t xml:space="preserve">Incontinence urinaire, </w:t>
+      </w:r>
+      <w:r>
+        <w:rPr>
+          <w:sz w:val="10"/>
+          <w:szCs w:val="10"/>
+        </w:rPr>
+        <w:t xml:space="preserve">de </w:t>
+      </w:r>
+      <w:r>
+        <w:rPr>
+          <w:sz w:val="10"/>
+          <w:szCs w:val="10"/>
+        </w:rPr>
+        <w:t xml:space="preserve">Incontinence fécale, </w:t>
+      </w:r>
+      <w:r>
+        <w:rPr>
+          <w:sz w:val="10"/>
+          <w:szCs w:val="10"/>
+        </w:rPr>
+        <w:t xml:space="preserve">de </w:t>
+      </w:r>
+      <w:r>
+        <w:rPr>
+          <w:sz w:val="10"/>
+          <w:szCs w:val="10"/>
+        </w:rPr>
+        <w:t xml:space="preserve">Oligurie, </w:t>
+      </w:r>
+      <w:r>
+        <w:rPr>
+          <w:sz w:val="10"/>
+          <w:szCs w:val="10"/>
+        </w:rPr>
+        <w:t xml:space="preserve">de </w:t>
+      </w:r>
+      <w:r>
+        <w:rPr>
+          <w:sz w:val="10"/>
+          <w:szCs w:val="10"/>
+        </w:rPr>
+        <w:t xml:space="preserve">Pollakiurie, </w:t>
+      </w:r>
+      <w:r>
+        <w:rPr>
+          <w:sz w:val="10"/>
+          <w:szCs w:val="10"/>
+        </w:rPr>
+        <w:t xml:space="preserve">de </w:t>
+      </w:r>
+      <w:r>
+        <w:rPr>
+          <w:sz w:val="10"/>
+          <w:szCs w:val="10"/>
+        </w:rPr>
+        <w:t xml:space="preserve">polydipsie, </w:t>
+      </w:r>
+      <w:r>
+        <w:rPr>
+          <w:sz w:val="10"/>
+          <w:szCs w:val="10"/>
+        </w:rPr>
+        <w:t xml:space="preserve">de </w:t>
+      </w:r>
+      <w:r>
+        <w:rPr>
+          <w:sz w:val="10"/>
+          <w:szCs w:val="10"/>
+        </w:rPr>
+        <w:t xml:space="preserve">Polyurie, </w:t>
+      </w:r>
+      <w:r>
+        <w:rPr>
+          <w:sz w:val="10"/>
+          <w:szCs w:val="10"/>
+        </w:rPr>
+        <w:t xml:space="preserve">de </w:t>
+      </w:r>
+      <w:r>
+        <w:rPr>
+          <w:sz w:val="10"/>
+          <w:szCs w:val="10"/>
+        </w:rPr>
+        <w:t xml:space="preserve">Aboulie, </w:t>
+      </w:r>
+      <w:r>
+        <w:rPr>
+          <w:sz w:val="10"/>
+          <w:szCs w:val="10"/>
+        </w:rPr>
+        <w:t xml:space="preserve">de </w:t>
+      </w:r>
+      <w:r>
+        <w:rPr>
+          <w:sz w:val="10"/>
+          <w:szCs w:val="10"/>
+        </w:rPr>
+        <w:t xml:space="preserve">Agitation, </w:t>
+      </w:r>
+      <w:r>
+        <w:rPr>
+          <w:sz w:val="10"/>
+          <w:szCs w:val="10"/>
+        </w:rPr>
+        <w:t>d’</w:t>
+      </w:r>
+      <w:r>
+        <w:rPr>
+          <w:sz w:val="10"/>
+          <w:szCs w:val="10"/>
+        </w:rPr>
+        <w:t xml:space="preserve">Agoraphobie, </w:t>
+      </w:r>
+      <w:r>
+        <w:rPr>
+          <w:sz w:val="10"/>
+          <w:szCs w:val="10"/>
+        </w:rPr>
+        <w:t>d’</w:t>
+      </w:r>
+      <w:r>
+        <w:rPr>
+          <w:sz w:val="10"/>
+          <w:szCs w:val="10"/>
+        </w:rPr>
+        <w:t xml:space="preserve">Ambivalence, </w:t>
+      </w:r>
+      <w:r>
+        <w:rPr>
+          <w:sz w:val="10"/>
+          <w:szCs w:val="10"/>
+        </w:rPr>
+        <w:t>d’</w:t>
+      </w:r>
+      <w:r>
+        <w:rPr>
+          <w:sz w:val="10"/>
+          <w:szCs w:val="10"/>
+        </w:rPr>
+        <w:t xml:space="preserve">Anorexie, </w:t>
+      </w:r>
+      <w:r>
+        <w:rPr>
+          <w:sz w:val="10"/>
+          <w:szCs w:val="10"/>
+        </w:rPr>
+        <w:t>d’</w:t>
+      </w:r>
+      <w:r>
+        <w:rPr>
+          <w:sz w:val="10"/>
+          <w:szCs w:val="10"/>
+        </w:rPr>
+        <w:t xml:space="preserve">Anxiété, </w:t>
+      </w:r>
+      <w:r>
+        <w:rPr>
+          <w:sz w:val="10"/>
+          <w:szCs w:val="10"/>
+        </w:rPr>
+        <w:t>d’</w:t>
+      </w:r>
+      <w:r>
+        <w:rPr>
+          <w:sz w:val="10"/>
+          <w:szCs w:val="10"/>
+        </w:rPr>
+        <w:t xml:space="preserve">Apragmatisme, </w:t>
+      </w:r>
+      <w:r>
+        <w:rPr>
+          <w:sz w:val="10"/>
+          <w:szCs w:val="10"/>
+        </w:rPr>
+        <w:t>d’</w:t>
+      </w:r>
+      <w:r>
+        <w:rPr>
+          <w:sz w:val="10"/>
+          <w:szCs w:val="10"/>
+        </w:rPr>
+        <w:t xml:space="preserve">Attaque de panique, </w:t>
+      </w:r>
+      <w:r>
+        <w:rPr>
+          <w:sz w:val="10"/>
+          <w:szCs w:val="10"/>
+        </w:rPr>
+        <w:t>d’</w:t>
+      </w:r>
+      <w:r>
+        <w:rPr>
+          <w:sz w:val="10"/>
+          <w:szCs w:val="10"/>
+        </w:rPr>
+        <w:t xml:space="preserve">Automatisme mental, </w:t>
+      </w:r>
+      <w:r>
+        <w:rPr>
+          <w:sz w:val="10"/>
+          <w:szCs w:val="10"/>
+        </w:rPr>
+        <w:t xml:space="preserve">de </w:t>
+      </w:r>
+      <w:r>
+        <w:rPr>
+          <w:sz w:val="10"/>
+          <w:szCs w:val="10"/>
+        </w:rPr>
+        <w:t xml:space="preserve">Claustrophobie, </w:t>
+      </w:r>
+      <w:r>
+        <w:rPr>
+          <w:sz w:val="10"/>
+          <w:szCs w:val="10"/>
+        </w:rPr>
+        <w:t xml:space="preserve">de </w:t>
+      </w:r>
+      <w:r>
+        <w:rPr>
+          <w:sz w:val="10"/>
+          <w:szCs w:val="10"/>
+        </w:rPr>
+        <w:t xml:space="preserve">Compulsion, </w:t>
+      </w:r>
+      <w:r>
+        <w:rPr>
+          <w:sz w:val="10"/>
+          <w:szCs w:val="10"/>
+        </w:rPr>
+        <w:t xml:space="preserve">de </w:t>
+      </w:r>
+      <w:r>
+        <w:rPr>
+          <w:sz w:val="10"/>
+          <w:szCs w:val="10"/>
+        </w:rPr>
+        <w:t xml:space="preserve">Coprolalie, </w:t>
+      </w:r>
+      <w:r>
+        <w:rPr>
+          <w:sz w:val="10"/>
+          <w:szCs w:val="10"/>
+        </w:rPr>
+        <w:t xml:space="preserve">de </w:t>
+      </w:r>
+      <w:r>
+        <w:rPr>
+          <w:sz w:val="10"/>
+          <w:szCs w:val="10"/>
+        </w:rPr>
+        <w:t xml:space="preserve">Délire, </w:t>
+      </w:r>
+      <w:r>
+        <w:rPr>
+          <w:sz w:val="10"/>
+          <w:szCs w:val="10"/>
+        </w:rPr>
+        <w:t xml:space="preserve">de </w:t>
+      </w:r>
+      <w:r>
+        <w:rPr>
+          <w:sz w:val="10"/>
+          <w:szCs w:val="10"/>
+        </w:rPr>
+        <w:t xml:space="preserve">Dissociation, </w:t>
+      </w:r>
+      <w:r>
+        <w:rPr>
+          <w:sz w:val="10"/>
+          <w:szCs w:val="10"/>
+        </w:rPr>
+        <w:t>d’</w:t>
+      </w:r>
+      <w:r>
+        <w:rPr>
+          <w:sz w:val="10"/>
+          <w:szCs w:val="10"/>
+        </w:rPr>
+        <w:t xml:space="preserve">Écholalie, </w:t>
+      </w:r>
+      <w:r>
+        <w:rPr>
+          <w:sz w:val="10"/>
+          <w:szCs w:val="10"/>
+        </w:rPr>
+        <w:t>d’</w:t>
+      </w:r>
+      <w:r>
+        <w:rPr>
+          <w:sz w:val="10"/>
+          <w:szCs w:val="10"/>
+        </w:rPr>
+        <w:t xml:space="preserve">Encoprésie, </w:t>
+      </w:r>
+      <w:r>
+        <w:rPr>
+          <w:sz w:val="10"/>
+          <w:szCs w:val="10"/>
+        </w:rPr>
+        <w:t>d’</w:t>
+      </w:r>
+      <w:r>
+        <w:rPr>
+          <w:sz w:val="10"/>
+          <w:szCs w:val="10"/>
+        </w:rPr>
+        <w:t xml:space="preserve">Énurésie, </w:t>
+      </w:r>
+      <w:r>
+        <w:rPr>
+          <w:sz w:val="10"/>
+          <w:szCs w:val="10"/>
+        </w:rPr>
+        <w:t xml:space="preserve">de </w:t>
+      </w:r>
+      <w:r>
+        <w:rPr>
+          <w:sz w:val="10"/>
+          <w:szCs w:val="10"/>
+        </w:rPr>
+        <w:t xml:space="preserve">Fabulation, </w:t>
+      </w:r>
+      <w:r>
+        <w:rPr>
+          <w:sz w:val="10"/>
+          <w:szCs w:val="10"/>
+        </w:rPr>
+        <w:t xml:space="preserve">de </w:t>
+      </w:r>
+      <w:r>
+        <w:rPr>
+          <w:sz w:val="10"/>
+          <w:szCs w:val="10"/>
+        </w:rPr>
+        <w:t xml:space="preserve">Graphorrhée, </w:t>
+      </w:r>
+      <w:r>
+        <w:rPr>
+          <w:sz w:val="10"/>
+          <w:szCs w:val="10"/>
+        </w:rPr>
+        <w:t>d’</w:t>
+      </w:r>
+      <w:r>
+        <w:rPr>
+          <w:sz w:val="10"/>
+          <w:szCs w:val="10"/>
+        </w:rPr>
+        <w:t xml:space="preserve">Hallucination, </w:t>
+      </w:r>
+      <w:r>
+        <w:rPr>
+          <w:sz w:val="10"/>
+          <w:szCs w:val="10"/>
+        </w:rPr>
+        <w:t>d’</w:t>
+      </w:r>
+      <w:r>
+        <w:rPr>
+          <w:sz w:val="10"/>
+          <w:szCs w:val="10"/>
+        </w:rPr>
+        <w:t xml:space="preserve">Hyperactivité, </w:t>
+      </w:r>
+      <w:r>
+        <w:rPr>
+          <w:sz w:val="10"/>
+          <w:szCs w:val="10"/>
+        </w:rPr>
+        <w:t>d’</w:t>
+      </w:r>
+      <w:r>
+        <w:rPr>
+          <w:sz w:val="10"/>
+          <w:szCs w:val="10"/>
+        </w:rPr>
+        <w:t xml:space="preserve">Hypermnésie, </w:t>
+      </w:r>
+      <w:r>
+        <w:rPr>
+          <w:sz w:val="10"/>
+          <w:szCs w:val="10"/>
+        </w:rPr>
+        <w:t>d’</w:t>
+      </w:r>
+      <w:r>
+        <w:rPr>
+          <w:sz w:val="10"/>
+          <w:szCs w:val="10"/>
+        </w:rPr>
+        <w:t xml:space="preserve">Hypersomnie, </w:t>
+      </w:r>
+      <w:r>
+        <w:rPr>
+          <w:sz w:val="10"/>
+          <w:szCs w:val="10"/>
+        </w:rPr>
+        <w:t>d’</w:t>
+      </w:r>
+      <w:r>
+        <w:rPr>
+          <w:sz w:val="10"/>
+          <w:szCs w:val="10"/>
+        </w:rPr>
+        <w:t xml:space="preserve">Hypersyntonie, </w:t>
+      </w:r>
+      <w:r>
+        <w:rPr>
+          <w:sz w:val="10"/>
+          <w:szCs w:val="10"/>
+        </w:rPr>
+        <w:t>d’</w:t>
+      </w:r>
+      <w:r>
+        <w:rPr>
+          <w:sz w:val="10"/>
+          <w:szCs w:val="10"/>
+        </w:rPr>
+        <w:t xml:space="preserve">Hypomimie, </w:t>
+      </w:r>
+      <w:r>
+        <w:rPr>
+          <w:sz w:val="10"/>
+          <w:szCs w:val="10"/>
+        </w:rPr>
+        <w:t>d’</w:t>
+      </w:r>
+      <w:r>
+        <w:rPr>
+          <w:sz w:val="10"/>
+          <w:szCs w:val="10"/>
+        </w:rPr>
+        <w:t xml:space="preserve">Idée suicidaire, </w:t>
+      </w:r>
+      <w:r>
+        <w:rPr>
+          <w:sz w:val="10"/>
+          <w:szCs w:val="10"/>
+        </w:rPr>
+        <w:t>d’</w:t>
+      </w:r>
+      <w:r>
+        <w:rPr>
+          <w:sz w:val="10"/>
+          <w:szCs w:val="10"/>
+        </w:rPr>
+        <w:t xml:space="preserve">Impulsions, </w:t>
+      </w:r>
+      <w:r>
+        <w:rPr>
+          <w:sz w:val="10"/>
+          <w:szCs w:val="10"/>
+        </w:rPr>
+        <w:t>d’</w:t>
+      </w:r>
+      <w:r>
+        <w:rPr>
+          <w:sz w:val="10"/>
+          <w:szCs w:val="10"/>
+        </w:rPr>
+        <w:t xml:space="preserve">Indignité, </w:t>
+      </w:r>
+      <w:r>
+        <w:rPr>
+          <w:sz w:val="10"/>
+          <w:szCs w:val="10"/>
+        </w:rPr>
+        <w:t>d’</w:t>
+      </w:r>
+      <w:r>
+        <w:rPr>
+          <w:sz w:val="10"/>
+          <w:szCs w:val="10"/>
+        </w:rPr>
+        <w:t xml:space="preserve">Insomnie, </w:t>
+      </w:r>
+      <w:r>
+        <w:rPr>
+          <w:sz w:val="10"/>
+          <w:szCs w:val="10"/>
+        </w:rPr>
+        <w:t xml:space="preserve">de </w:t>
+      </w:r>
+      <w:r>
+        <w:rPr>
+          <w:sz w:val="10"/>
+          <w:szCs w:val="10"/>
+        </w:rPr>
+        <w:t xml:space="preserve">Logorrhée, </w:t>
+      </w:r>
+      <w:r>
+        <w:rPr>
+          <w:sz w:val="10"/>
+          <w:szCs w:val="10"/>
+        </w:rPr>
+        <w:t xml:space="preserve">de </w:t>
+      </w:r>
+      <w:r>
+        <w:rPr>
+          <w:sz w:val="10"/>
+          <w:szCs w:val="10"/>
+        </w:rPr>
+        <w:t xml:space="preserve">Ludisme, </w:t>
+      </w:r>
+      <w:r>
+        <w:rPr>
+          <w:sz w:val="10"/>
+          <w:szCs w:val="10"/>
+        </w:rPr>
+        <w:t xml:space="preserve">de </w:t>
+      </w:r>
+      <w:r>
+        <w:rPr>
+          <w:sz w:val="10"/>
+          <w:szCs w:val="10"/>
+        </w:rPr>
+        <w:t xml:space="preserve">Mégalomanie, </w:t>
+      </w:r>
+      <w:r>
+        <w:rPr>
+          <w:sz w:val="10"/>
+          <w:szCs w:val="10"/>
+        </w:rPr>
+        <w:t xml:space="preserve">de </w:t>
+      </w:r>
+      <w:r>
+        <w:rPr>
+          <w:sz w:val="10"/>
+          <w:szCs w:val="10"/>
+        </w:rPr>
+        <w:t xml:space="preserve">Mélancolie, </w:t>
+      </w:r>
+      <w:r>
+        <w:rPr>
+          <w:sz w:val="10"/>
+          <w:szCs w:val="10"/>
+        </w:rPr>
+        <w:t xml:space="preserve">de </w:t>
+      </w:r>
+      <w:r>
+        <w:rPr>
+          <w:sz w:val="10"/>
+          <w:szCs w:val="10"/>
+        </w:rPr>
+        <w:t xml:space="preserve">Mutisme, </w:t>
+      </w:r>
+      <w:r>
+        <w:rPr>
+          <w:sz w:val="10"/>
+          <w:szCs w:val="10"/>
+        </w:rPr>
+        <w:t xml:space="preserve">de </w:t>
+      </w:r>
+      <w:r>
+        <w:rPr>
+          <w:sz w:val="10"/>
+          <w:szCs w:val="10"/>
+        </w:rPr>
+        <w:t xml:space="preserve">Négativisme, </w:t>
+      </w:r>
+      <w:r>
+        <w:rPr>
+          <w:sz w:val="10"/>
+          <w:szCs w:val="10"/>
+        </w:rPr>
+        <w:t xml:space="preserve">de </w:t>
+      </w:r>
+      <w:r>
+        <w:rPr>
+          <w:sz w:val="10"/>
+          <w:szCs w:val="10"/>
+        </w:rPr>
+        <w:t xml:space="preserve">Nosophobie, </w:t>
+      </w:r>
+      <w:r>
+        <w:rPr>
+          <w:sz w:val="10"/>
+          <w:szCs w:val="10"/>
+        </w:rPr>
+        <w:t>d’</w:t>
+      </w:r>
+      <w:r>
+        <w:rPr>
+          <w:sz w:val="10"/>
+          <w:szCs w:val="10"/>
+        </w:rPr>
+        <w:t xml:space="preserve">Obsession, </w:t>
+      </w:r>
+      <w:r>
+        <w:rPr>
+          <w:sz w:val="10"/>
+          <w:szCs w:val="10"/>
+        </w:rPr>
+        <w:t xml:space="preserve">de </w:t>
+      </w:r>
+      <w:r>
+        <w:rPr>
+          <w:sz w:val="10"/>
+          <w:szCs w:val="10"/>
+        </w:rPr>
+        <w:t xml:space="preserve">Palilalie, </w:t>
+      </w:r>
+      <w:r>
+        <w:rPr>
+          <w:sz w:val="10"/>
+          <w:szCs w:val="10"/>
+        </w:rPr>
+        <w:t xml:space="preserve">de </w:t>
+      </w:r>
+      <w:r>
+        <w:rPr>
+          <w:sz w:val="10"/>
+          <w:szCs w:val="10"/>
+        </w:rPr>
+        <w:t xml:space="preserve">Phobie, </w:t>
+      </w:r>
+      <w:r>
+        <w:rPr>
+          <w:sz w:val="10"/>
+          <w:szCs w:val="10"/>
+        </w:rPr>
+        <w:t xml:space="preserve">de </w:t>
+      </w:r>
+      <w:r>
+        <w:rPr>
+          <w:sz w:val="10"/>
+          <w:szCs w:val="10"/>
+        </w:rPr>
+        <w:t xml:space="preserve">Ralentissement psychomoteur, </w:t>
+      </w:r>
+      <w:r>
+        <w:rPr>
+          <w:sz w:val="10"/>
+          <w:szCs w:val="10"/>
+        </w:rPr>
+        <w:t xml:space="preserve">de </w:t>
+      </w:r>
+      <w:r>
+        <w:rPr>
+          <w:sz w:val="10"/>
+          <w:szCs w:val="10"/>
+        </w:rPr>
+        <w:t xml:space="preserve">Soliloquie, </w:t>
+      </w:r>
+      <w:r>
+        <w:rPr>
+          <w:sz w:val="10"/>
+          <w:szCs w:val="10"/>
+        </w:rPr>
+        <w:t xml:space="preserve">de </w:t>
+      </w:r>
+      <w:r>
+        <w:rPr>
+          <w:sz w:val="10"/>
+          <w:szCs w:val="10"/>
+        </w:rPr>
+        <w:t xml:space="preserve">Stéréotypies, </w:t>
+      </w:r>
+      <w:r>
+        <w:rPr>
+          <w:sz w:val="10"/>
+          <w:szCs w:val="10"/>
+        </w:rPr>
+        <w:t xml:space="preserve">de </w:t>
+      </w:r>
+      <w:r>
+        <w:rPr>
+          <w:sz w:val="10"/>
+          <w:szCs w:val="10"/>
+        </w:rPr>
+        <w:t xml:space="preserve">Théatralisme, </w:t>
+      </w:r>
+      <w:r>
+        <w:rPr>
+          <w:sz w:val="10"/>
+          <w:szCs w:val="10"/>
+        </w:rPr>
+        <w:t xml:space="preserve">de </w:t>
+      </w:r>
+      <w:r>
+        <w:rPr>
+          <w:sz w:val="10"/>
+          <w:szCs w:val="10"/>
+        </w:rPr>
+        <w:t xml:space="preserve">Tics, </w:t>
+      </w:r>
+      <w:r>
+        <w:rPr>
+          <w:sz w:val="10"/>
+          <w:szCs w:val="10"/>
+        </w:rPr>
+        <w:t xml:space="preserve">de </w:t>
+      </w:r>
+      <w:r>
+        <w:rPr>
+          <w:sz w:val="10"/>
+          <w:szCs w:val="10"/>
+        </w:rPr>
+        <w:t xml:space="preserve">tristesse, </w:t>
+      </w:r>
+      <w:r>
+        <w:rPr>
+          <w:sz w:val="10"/>
+          <w:szCs w:val="10"/>
+        </w:rPr>
+        <w:t xml:space="preserve">de </w:t>
+      </w:r>
+      <w:r>
+        <w:rPr>
+          <w:sz w:val="10"/>
+          <w:szCs w:val="10"/>
+        </w:rPr>
+        <w:t xml:space="preserve">Vaginisme, </w:t>
+      </w:r>
+      <w:r>
+        <w:rPr>
+          <w:sz w:val="10"/>
+          <w:szCs w:val="10"/>
+        </w:rPr>
+        <w:t>d’</w:t>
+      </w:r>
+      <w:r>
+        <w:rPr>
+          <w:sz w:val="10"/>
+          <w:szCs w:val="10"/>
+        </w:rPr>
+        <w:t xml:space="preserve">Abasie, </w:t>
+      </w:r>
+      <w:r>
+        <w:rPr>
+          <w:sz w:val="10"/>
+          <w:szCs w:val="10"/>
+        </w:rPr>
+        <w:t>d’</w:t>
+      </w:r>
+      <w:r>
+        <w:rPr>
+          <w:sz w:val="10"/>
+          <w:szCs w:val="10"/>
+        </w:rPr>
+        <w:t xml:space="preserve">Agnosie, </w:t>
+      </w:r>
+      <w:r>
+        <w:rPr>
+          <w:sz w:val="10"/>
+          <w:szCs w:val="10"/>
+        </w:rPr>
+        <w:t>d’</w:t>
+      </w:r>
+      <w:r>
+        <w:rPr>
+          <w:sz w:val="10"/>
+          <w:szCs w:val="10"/>
+        </w:rPr>
+        <w:t xml:space="preserve">Akinésie, </w:t>
+      </w:r>
+      <w:r>
+        <w:rPr>
+          <w:sz w:val="10"/>
+          <w:szCs w:val="10"/>
+        </w:rPr>
+        <w:t>d’</w:t>
+      </w:r>
+      <w:r>
+        <w:rPr>
+          <w:sz w:val="10"/>
+          <w:szCs w:val="10"/>
+        </w:rPr>
+        <w:t xml:space="preserve">Amaurose, </w:t>
+      </w:r>
+      <w:r>
+        <w:rPr>
+          <w:sz w:val="10"/>
+          <w:szCs w:val="10"/>
+        </w:rPr>
+        <w:t>d’</w:t>
+      </w:r>
+      <w:r>
+        <w:rPr>
+          <w:sz w:val="10"/>
+          <w:szCs w:val="10"/>
+        </w:rPr>
+        <w:t xml:space="preserve">Amnésie, </w:t>
+      </w:r>
+      <w:r>
+        <w:rPr>
+          <w:sz w:val="10"/>
+          <w:szCs w:val="10"/>
+        </w:rPr>
+        <w:t>d’</w:t>
+      </w:r>
+      <w:r>
+        <w:rPr>
+          <w:sz w:val="10"/>
+          <w:szCs w:val="10"/>
+        </w:rPr>
+        <w:t xml:space="preserve">Anomalie de la marche, </w:t>
+      </w:r>
+      <w:r>
+        <w:rPr>
+          <w:sz w:val="10"/>
+          <w:szCs w:val="10"/>
+        </w:rPr>
+        <w:t>d’</w:t>
+      </w:r>
+      <w:r>
+        <w:rPr>
+          <w:sz w:val="10"/>
+          <w:szCs w:val="10"/>
+        </w:rPr>
+        <w:t xml:space="preserve">Anosognosie, </w:t>
+      </w:r>
+      <w:r>
+        <w:rPr>
+          <w:sz w:val="10"/>
+          <w:szCs w:val="10"/>
+        </w:rPr>
+        <w:t>d’</w:t>
+      </w:r>
+      <w:r>
+        <w:rPr>
+          <w:sz w:val="10"/>
+          <w:szCs w:val="10"/>
+        </w:rPr>
+        <w:t xml:space="preserve">Aphasie de Broca, </w:t>
+      </w:r>
+      <w:r>
+        <w:rPr>
+          <w:sz w:val="10"/>
+          <w:szCs w:val="10"/>
+        </w:rPr>
+        <w:t>d’</w:t>
+      </w:r>
+      <w:r>
+        <w:rPr>
+          <w:sz w:val="10"/>
+          <w:szCs w:val="10"/>
+        </w:rPr>
+        <w:t xml:space="preserve">Aphasie de Wernicke, </w:t>
+      </w:r>
+      <w:r>
+        <w:rPr>
+          <w:sz w:val="10"/>
+          <w:szCs w:val="10"/>
+        </w:rPr>
+        <w:t>d’</w:t>
+      </w:r>
+      <w:r>
+        <w:rPr>
+          <w:sz w:val="10"/>
+          <w:szCs w:val="10"/>
+        </w:rPr>
+        <w:t xml:space="preserve">Apraxie, </w:t>
+      </w:r>
+      <w:r>
+        <w:rPr>
+          <w:sz w:val="10"/>
+          <w:szCs w:val="10"/>
+        </w:rPr>
+        <w:t>d’</w:t>
+      </w:r>
+      <w:r>
+        <w:rPr>
+          <w:sz w:val="10"/>
+          <w:szCs w:val="10"/>
+        </w:rPr>
+        <w:t xml:space="preserve">Aréflexie, </w:t>
+      </w:r>
+      <w:r>
+        <w:rPr>
+          <w:sz w:val="10"/>
+          <w:szCs w:val="10"/>
+        </w:rPr>
+        <w:t>d’</w:t>
+      </w:r>
+      <w:r>
+        <w:rPr>
+          <w:sz w:val="10"/>
+          <w:szCs w:val="10"/>
+        </w:rPr>
+        <w:t xml:space="preserve">Asomatognosie, </w:t>
+      </w:r>
+      <w:r>
+        <w:rPr>
+          <w:sz w:val="10"/>
+          <w:szCs w:val="10"/>
+        </w:rPr>
+        <w:t>d’</w:t>
+      </w:r>
+      <w:r>
+        <w:rPr>
+          <w:sz w:val="10"/>
+          <w:szCs w:val="10"/>
+        </w:rPr>
+        <w:t xml:space="preserve">Ataxie, </w:t>
+      </w:r>
+      <w:r>
+        <w:rPr>
+          <w:sz w:val="10"/>
+          <w:szCs w:val="10"/>
+        </w:rPr>
+        <w:t xml:space="preserve">de </w:t>
+      </w:r>
+      <w:r>
+        <w:rPr>
+          <w:sz w:val="10"/>
+          <w:szCs w:val="10"/>
+        </w:rPr>
+        <w:t xml:space="preserve">Céphalées, </w:t>
+      </w:r>
+      <w:r>
+        <w:rPr>
+          <w:sz w:val="10"/>
+          <w:szCs w:val="10"/>
+        </w:rPr>
+        <w:t xml:space="preserve">de </w:t>
+      </w:r>
+      <w:r>
+        <w:rPr>
+          <w:sz w:val="10"/>
+          <w:szCs w:val="10"/>
+        </w:rPr>
+        <w:t xml:space="preserve">Clonus rotulien, </w:t>
+      </w:r>
+      <w:r>
+        <w:rPr>
+          <w:sz w:val="10"/>
+          <w:szCs w:val="10"/>
+        </w:rPr>
+        <w:t xml:space="preserve">de </w:t>
+      </w:r>
+      <w:r>
+        <w:rPr>
+          <w:sz w:val="10"/>
+          <w:szCs w:val="10"/>
+        </w:rPr>
+        <w:t xml:space="preserve">Déficit moteur, </w:t>
+      </w:r>
+      <w:r>
+        <w:rPr>
+          <w:sz w:val="10"/>
+          <w:szCs w:val="10"/>
+        </w:rPr>
+        <w:t xml:space="preserve">de </w:t>
+      </w:r>
+      <w:r>
+        <w:rPr>
+          <w:sz w:val="10"/>
+          <w:szCs w:val="10"/>
+        </w:rPr>
+        <w:t xml:space="preserve">Déficit sensitif, </w:t>
+      </w:r>
+      <w:r>
+        <w:rPr>
+          <w:sz w:val="10"/>
+          <w:szCs w:val="10"/>
+        </w:rPr>
+        <w:t xml:space="preserve">de </w:t>
+      </w:r>
+      <w:r>
+        <w:rPr>
+          <w:sz w:val="10"/>
+          <w:szCs w:val="10"/>
+        </w:rPr>
+        <w:t xml:space="preserve">Désorientation, </w:t>
+      </w:r>
+      <w:r>
+        <w:rPr>
+          <w:sz w:val="10"/>
+          <w:szCs w:val="10"/>
+        </w:rPr>
+        <w:t xml:space="preserve">de </w:t>
+      </w:r>
+      <w:r>
+        <w:rPr>
+          <w:sz w:val="10"/>
+          <w:szCs w:val="10"/>
+        </w:rPr>
+        <w:t xml:space="preserve">Diplopie, </w:t>
+      </w:r>
+      <w:r>
+        <w:rPr>
+          <w:sz w:val="10"/>
+          <w:szCs w:val="10"/>
+        </w:rPr>
+        <w:t xml:space="preserve">de </w:t>
+      </w:r>
+      <w:r>
+        <w:rPr>
+          <w:sz w:val="10"/>
+          <w:szCs w:val="10"/>
+        </w:rPr>
+        <w:t xml:space="preserve">Dysarthrie, </w:t>
+      </w:r>
+      <w:r>
+        <w:rPr>
+          <w:sz w:val="10"/>
+          <w:szCs w:val="10"/>
+        </w:rPr>
+        <w:t xml:space="preserve">de </w:t>
+      </w:r>
+      <w:r>
+        <w:rPr>
+          <w:sz w:val="10"/>
+          <w:szCs w:val="10"/>
+        </w:rPr>
+        <w:t xml:space="preserve">Dyschronométrie, </w:t>
+      </w:r>
+      <w:r>
+        <w:rPr>
+          <w:sz w:val="10"/>
+          <w:szCs w:val="10"/>
+        </w:rPr>
+        <w:t xml:space="preserve">de </w:t>
+      </w:r>
+      <w:r>
+        <w:rPr>
+          <w:sz w:val="10"/>
+          <w:szCs w:val="10"/>
+        </w:rPr>
+        <w:t xml:space="preserve">Dysmétrie, </w:t>
+      </w:r>
+      <w:r>
+        <w:rPr>
+          <w:sz w:val="10"/>
+          <w:szCs w:val="10"/>
+        </w:rPr>
+        <w:t xml:space="preserve">de </w:t>
+      </w:r>
+      <w:r>
+        <w:rPr>
+          <w:sz w:val="10"/>
+          <w:szCs w:val="10"/>
+        </w:rPr>
+        <w:t xml:space="preserve">Dyspraxie, </w:t>
+      </w:r>
+      <w:r>
+        <w:rPr>
+          <w:sz w:val="10"/>
+          <w:szCs w:val="10"/>
+        </w:rPr>
+        <w:t>d’</w:t>
+      </w:r>
+      <w:r>
+        <w:rPr>
+          <w:sz w:val="10"/>
+          <w:szCs w:val="10"/>
+        </w:rPr>
+        <w:t xml:space="preserve">Hallucinoses, </w:t>
+      </w:r>
+      <w:r>
+        <w:rPr>
+          <w:sz w:val="10"/>
+          <w:szCs w:val="10"/>
+        </w:rPr>
+        <w:t>d’</w:t>
+      </w:r>
+      <w:r>
+        <w:rPr>
+          <w:sz w:val="10"/>
+          <w:szCs w:val="10"/>
+        </w:rPr>
+        <w:t xml:space="preserve">Hallucinations, </w:t>
+      </w:r>
+      <w:r>
+        <w:rPr>
+          <w:sz w:val="10"/>
+          <w:szCs w:val="10"/>
+        </w:rPr>
+        <w:t>d’</w:t>
+      </w:r>
+      <w:r>
+        <w:rPr>
+          <w:sz w:val="10"/>
+          <w:szCs w:val="10"/>
+        </w:rPr>
+        <w:t xml:space="preserve">Hypermétrie, </w:t>
+      </w:r>
+      <w:r>
+        <w:rPr>
+          <w:sz w:val="10"/>
+          <w:szCs w:val="10"/>
+        </w:rPr>
+        <w:t xml:space="preserve">de </w:t>
+      </w:r>
+      <w:r>
+        <w:rPr>
+          <w:sz w:val="10"/>
+          <w:szCs w:val="10"/>
+        </w:rPr>
+        <w:t xml:space="preserve">Micrographie, </w:t>
+      </w:r>
+      <w:r>
+        <w:rPr>
+          <w:sz w:val="10"/>
+          <w:szCs w:val="10"/>
+        </w:rPr>
+        <w:t xml:space="preserve">de </w:t>
+      </w:r>
+      <w:r>
+        <w:rPr>
+          <w:sz w:val="10"/>
+          <w:szCs w:val="10"/>
+        </w:rPr>
+        <w:t xml:space="preserve">Myoclonie, </w:t>
+      </w:r>
+      <w:r>
+        <w:rPr>
+          <w:sz w:val="10"/>
+          <w:szCs w:val="10"/>
+        </w:rPr>
+        <w:t xml:space="preserve">de </w:t>
+      </w:r>
+      <w:r>
+        <w:rPr>
+          <w:sz w:val="10"/>
+          <w:szCs w:val="10"/>
+        </w:rPr>
+        <w:t xml:space="preserve">Nystagmus, </w:t>
+      </w:r>
+      <w:r>
+        <w:rPr>
+          <w:sz w:val="10"/>
+          <w:szCs w:val="10"/>
+        </w:rPr>
+        <w:t>d'</w:t>
+      </w:r>
+      <w:r>
+        <w:rPr>
+          <w:sz w:val="10"/>
+          <w:szCs w:val="10"/>
+        </w:rPr>
+        <w:t xml:space="preserve">Onirisme, </w:t>
+      </w:r>
+      <w:r>
+        <w:rPr>
+          <w:sz w:val="10"/>
+          <w:szCs w:val="10"/>
+        </w:rPr>
+        <w:t xml:space="preserve">de Ptosis, de </w:t>
+      </w:r>
+      <w:r>
+        <w:rPr>
+          <w:sz w:val="10"/>
+          <w:szCs w:val="10"/>
+        </w:rPr>
+        <w:t xml:space="preserve">Somnolence, </w:t>
+      </w:r>
+      <w:r>
+        <w:rPr>
+          <w:sz w:val="10"/>
+          <w:szCs w:val="10"/>
+        </w:rPr>
+        <w:t xml:space="preserve">de </w:t>
+      </w:r>
+      <w:r>
+        <w:rPr>
+          <w:sz w:val="10"/>
+          <w:szCs w:val="10"/>
+        </w:rPr>
+        <w:t xml:space="preserve">Syncope, </w:t>
+      </w:r>
+      <w:r>
+        <w:rPr>
+          <w:sz w:val="10"/>
+          <w:szCs w:val="10"/>
+        </w:rPr>
+        <w:t xml:space="preserve">de </w:t>
+      </w:r>
+      <w:r>
+        <w:rPr>
+          <w:sz w:val="10"/>
+          <w:szCs w:val="10"/>
+        </w:rPr>
+        <w:t xml:space="preserve">Tremblements, </w:t>
+      </w:r>
+      <w:r>
+        <w:rPr>
+          <w:sz w:val="10"/>
+          <w:szCs w:val="10"/>
+        </w:rPr>
+        <w:t xml:space="preserve">de </w:t>
+      </w:r>
+      <w:r>
+        <w:rPr>
+          <w:sz w:val="10"/>
+          <w:szCs w:val="10"/>
+        </w:rPr>
+        <w:t xml:space="preserve">Vertige, </w:t>
+      </w:r>
+      <w:r>
+        <w:rPr>
+          <w:sz w:val="10"/>
+          <w:szCs w:val="10"/>
+        </w:rPr>
+        <w:t xml:space="preserve">de </w:t>
+      </w:r>
+      <w:r>
+        <w:rPr>
+          <w:sz w:val="10"/>
+          <w:szCs w:val="10"/>
+        </w:rPr>
+        <w:t xml:space="preserve">Douleur articulaire, </w:t>
+      </w:r>
+      <w:r>
+        <w:rPr>
+          <w:sz w:val="10"/>
+          <w:szCs w:val="10"/>
+        </w:rPr>
+        <w:t xml:space="preserve">de </w:t>
+      </w:r>
+      <w:r>
+        <w:rPr>
+          <w:sz w:val="10"/>
+          <w:szCs w:val="10"/>
+        </w:rPr>
+        <w:t xml:space="preserve">Raideur, </w:t>
+      </w:r>
+      <w:r>
+        <w:rPr>
+          <w:sz w:val="10"/>
+          <w:szCs w:val="10"/>
+        </w:rPr>
+        <w:t xml:space="preserve">de </w:t>
+      </w:r>
+      <w:r>
+        <w:rPr>
+          <w:sz w:val="10"/>
+          <w:szCs w:val="10"/>
+        </w:rPr>
+        <w:t xml:space="preserve">Blocage, </w:t>
+      </w:r>
+      <w:r>
+        <w:rPr>
+          <w:sz w:val="10"/>
+          <w:szCs w:val="10"/>
+        </w:rPr>
+        <w:t xml:space="preserve">de </w:t>
+      </w:r>
+      <w:r>
+        <w:rPr>
+          <w:sz w:val="10"/>
+          <w:szCs w:val="10"/>
+        </w:rPr>
+        <w:t xml:space="preserve">Dérobement, </w:t>
+      </w:r>
+      <w:r>
+        <w:rPr>
+          <w:sz w:val="10"/>
+          <w:szCs w:val="10"/>
+        </w:rPr>
+        <w:t xml:space="preserve">de </w:t>
+      </w:r>
+      <w:r>
+        <w:rPr>
+          <w:sz w:val="10"/>
+          <w:szCs w:val="10"/>
+        </w:rPr>
+        <w:t xml:space="preserve">Boiterie, </w:t>
+      </w:r>
+      <w:r>
+        <w:rPr>
+          <w:sz w:val="10"/>
+          <w:szCs w:val="10"/>
+        </w:rPr>
+        <w:t xml:space="preserve">de </w:t>
+      </w:r>
+      <w:r>
+        <w:rPr>
+          <w:sz w:val="10"/>
+          <w:szCs w:val="10"/>
+        </w:rPr>
+        <w:t xml:space="preserve">Désaxation, </w:t>
+      </w:r>
+      <w:r>
+        <w:rPr>
+          <w:sz w:val="10"/>
+          <w:szCs w:val="10"/>
+        </w:rPr>
+        <w:t xml:space="preserve">de </w:t>
+      </w:r>
+      <w:r>
+        <w:rPr>
+          <w:sz w:val="10"/>
+          <w:szCs w:val="10"/>
+        </w:rPr>
+        <w:t xml:space="preserve">Tuméfaction, </w:t>
+      </w:r>
+      <w:r>
+        <w:rPr>
+          <w:sz w:val="10"/>
+          <w:szCs w:val="10"/>
+        </w:rPr>
+        <w:t>d’</w:t>
+      </w:r>
+      <w:r>
+        <w:rPr>
+          <w:sz w:val="10"/>
+          <w:szCs w:val="10"/>
+        </w:rPr>
+        <w:t xml:space="preserve">Amyotrophie, </w:t>
+      </w:r>
+      <w:r>
+        <w:rPr>
+          <w:sz w:val="10"/>
+          <w:szCs w:val="10"/>
+        </w:rPr>
+        <w:t xml:space="preserve">de </w:t>
+      </w:r>
+      <w:r>
+        <w:rPr>
+          <w:sz w:val="10"/>
+          <w:szCs w:val="10"/>
+        </w:rPr>
+        <w:t xml:space="preserve">Déformation, </w:t>
+      </w:r>
+      <w:r>
+        <w:rPr>
+          <w:sz w:val="10"/>
+          <w:szCs w:val="10"/>
+        </w:rPr>
+        <w:t>d’</w:t>
+      </w:r>
+      <w:r>
+        <w:rPr>
+          <w:sz w:val="10"/>
+          <w:szCs w:val="10"/>
+        </w:rPr>
+        <w:t xml:space="preserve">Impotence, </w:t>
+      </w:r>
+      <w:r>
+        <w:rPr>
+          <w:sz w:val="10"/>
+          <w:szCs w:val="10"/>
+        </w:rPr>
+        <w:t xml:space="preserve">de </w:t>
+      </w:r>
+      <w:r>
+        <w:rPr>
+          <w:sz w:val="10"/>
+          <w:szCs w:val="10"/>
+        </w:rPr>
+        <w:t xml:space="preserve">Cervicalgie, </w:t>
+      </w:r>
+      <w:r>
+        <w:rPr>
+          <w:sz w:val="10"/>
+          <w:szCs w:val="10"/>
+        </w:rPr>
+        <w:t xml:space="preserve">de </w:t>
+      </w:r>
+      <w:r>
+        <w:rPr>
+          <w:sz w:val="10"/>
+          <w:szCs w:val="10"/>
+        </w:rPr>
+        <w:t xml:space="preserve">Dorsalgie, </w:t>
+      </w:r>
+      <w:r>
+        <w:rPr>
+          <w:sz w:val="10"/>
+          <w:szCs w:val="10"/>
+        </w:rPr>
+        <w:t xml:space="preserve">de </w:t>
+      </w:r>
+      <w:r>
+        <w:rPr>
+          <w:sz w:val="10"/>
+          <w:szCs w:val="10"/>
+        </w:rPr>
+        <w:t xml:space="preserve">Lombalgie, </w:t>
+      </w:r>
+      <w:r>
+        <w:rPr>
+          <w:sz w:val="10"/>
+          <w:szCs w:val="10"/>
+        </w:rPr>
+        <w:t xml:space="preserve">de </w:t>
+      </w:r>
+      <w:r>
+        <w:rPr>
+          <w:sz w:val="10"/>
+          <w:szCs w:val="10"/>
+        </w:rPr>
+        <w:t xml:space="preserve">Goitre, </w:t>
+      </w:r>
+      <w:r>
+        <w:rPr>
+          <w:sz w:val="10"/>
+          <w:szCs w:val="10"/>
+        </w:rPr>
+        <w:t>d’</w:t>
+      </w:r>
+      <w:r>
+        <w:rPr>
+          <w:sz w:val="10"/>
+          <w:szCs w:val="10"/>
+        </w:rPr>
+        <w:t xml:space="preserve">Obésité, </w:t>
+      </w:r>
+      <w:r>
+        <w:rPr>
+          <w:sz w:val="10"/>
+          <w:szCs w:val="10"/>
+        </w:rPr>
+        <w:t xml:space="preserve">de </w:t>
+      </w:r>
+      <w:r>
+        <w:rPr>
+          <w:sz w:val="10"/>
+          <w:szCs w:val="10"/>
+        </w:rPr>
+        <w:t xml:space="preserve">Thermophobie, </w:t>
+      </w:r>
+      <w:r>
+        <w:rPr>
+          <w:sz w:val="10"/>
+          <w:szCs w:val="10"/>
+        </w:rPr>
+        <w:t>d’</w:t>
+      </w:r>
+      <w:r>
+        <w:rPr>
+          <w:sz w:val="10"/>
+          <w:szCs w:val="10"/>
+        </w:rPr>
+        <w:t xml:space="preserve">Éréthisme cardio-vasculaire, </w:t>
+      </w:r>
+      <w:r>
+        <w:rPr>
+          <w:sz w:val="10"/>
+          <w:szCs w:val="10"/>
+        </w:rPr>
+        <w:t>d’</w:t>
+      </w:r>
+      <w:r>
+        <w:rPr>
+          <w:sz w:val="10"/>
+          <w:szCs w:val="10"/>
+        </w:rPr>
+        <w:t xml:space="preserve">Exophtalmie, </w:t>
+      </w:r>
+      <w:r>
+        <w:rPr>
+          <w:sz w:val="10"/>
+          <w:szCs w:val="10"/>
+        </w:rPr>
+        <w:t>d’</w:t>
+      </w:r>
+      <w:r>
+        <w:rPr>
+          <w:sz w:val="10"/>
+          <w:szCs w:val="10"/>
+        </w:rPr>
+        <w:t xml:space="preserve">Endophtalmie, </w:t>
+      </w:r>
+      <w:r>
+        <w:rPr>
+          <w:sz w:val="10"/>
+          <w:szCs w:val="10"/>
+        </w:rPr>
+        <w:t xml:space="preserve">de </w:t>
+      </w:r>
+      <w:r>
+        <w:rPr>
+          <w:sz w:val="10"/>
+          <w:szCs w:val="10"/>
+        </w:rPr>
+        <w:t xml:space="preserve">Macroglossie, </w:t>
+      </w:r>
+      <w:r>
+        <w:rPr>
+          <w:sz w:val="10"/>
+          <w:szCs w:val="10"/>
+        </w:rPr>
+        <w:t>d’</w:t>
+      </w:r>
+      <w:r>
+        <w:rPr>
+          <w:sz w:val="10"/>
+          <w:szCs w:val="10"/>
+        </w:rPr>
+        <w:t xml:space="preserve">Alopécie, </w:t>
+      </w:r>
+      <w:r>
+        <w:rPr>
+          <w:sz w:val="10"/>
+          <w:szCs w:val="10"/>
+        </w:rPr>
+        <w:t>d’</w:t>
+      </w:r>
+      <w:r>
+        <w:rPr>
+          <w:sz w:val="10"/>
+          <w:szCs w:val="10"/>
+        </w:rPr>
+        <w:t xml:space="preserve">Aménorrhée, </w:t>
+      </w:r>
+      <w:r>
+        <w:rPr>
+          <w:sz w:val="10"/>
+          <w:szCs w:val="10"/>
+        </w:rPr>
+        <w:t xml:space="preserve">de </w:t>
+      </w:r>
+      <w:r>
+        <w:rPr>
+          <w:sz w:val="10"/>
+          <w:szCs w:val="10"/>
+        </w:rPr>
+        <w:t xml:space="preserve">Vergetures, </w:t>
+      </w:r>
+      <w:r>
+        <w:rPr>
+          <w:sz w:val="10"/>
+          <w:szCs w:val="10"/>
+        </w:rPr>
+        <w:t>d’</w:t>
+      </w:r>
+      <w:r>
+        <w:rPr>
+          <w:sz w:val="10"/>
+          <w:szCs w:val="10"/>
+        </w:rPr>
+        <w:t xml:space="preserve">Hypertrichose, </w:t>
+      </w:r>
+      <w:r>
+        <w:rPr>
+          <w:sz w:val="10"/>
+          <w:szCs w:val="10"/>
+        </w:rPr>
+        <w:t xml:space="preserve">de </w:t>
+      </w:r>
+      <w:r>
+        <w:rPr>
+          <w:sz w:val="10"/>
+          <w:szCs w:val="10"/>
+        </w:rPr>
+        <w:t xml:space="preserve">Mélanodermie, </w:t>
+      </w:r>
+      <w:r>
+        <w:rPr>
+          <w:sz w:val="10"/>
+          <w:szCs w:val="10"/>
+        </w:rPr>
+        <w:t xml:space="preserve">de </w:t>
+      </w:r>
+      <w:r>
+        <w:rPr>
+          <w:sz w:val="10"/>
+          <w:szCs w:val="10"/>
+        </w:rPr>
+        <w:t xml:space="preserve">Galactorrhée, </w:t>
+      </w:r>
+      <w:r>
+        <w:rPr>
+          <w:sz w:val="10"/>
+          <w:szCs w:val="10"/>
+        </w:rPr>
+        <w:t xml:space="preserve">de </w:t>
+      </w:r>
+      <w:r>
+        <w:rPr>
+          <w:sz w:val="10"/>
+          <w:szCs w:val="10"/>
+        </w:rPr>
+        <w:t xml:space="preserve">Gynécomastie, </w:t>
+      </w:r>
+      <w:r>
+        <w:rPr>
+          <w:sz w:val="10"/>
+          <w:szCs w:val="10"/>
+        </w:rPr>
+        <w:t xml:space="preserve">de </w:t>
+      </w:r>
+      <w:r>
+        <w:rPr>
+          <w:sz w:val="10"/>
+          <w:szCs w:val="10"/>
+        </w:rPr>
+        <w:t xml:space="preserve">Frigidité, </w:t>
+      </w:r>
+      <w:r>
+        <w:rPr>
+          <w:sz w:val="10"/>
+          <w:szCs w:val="10"/>
+        </w:rPr>
+        <w:t xml:space="preserve">de </w:t>
+      </w:r>
+      <w:r>
+        <w:rPr>
+          <w:sz w:val="10"/>
+          <w:szCs w:val="10"/>
+        </w:rPr>
+        <w:t xml:space="preserve">Xanthome, </w:t>
+      </w:r>
+      <w:r>
+        <w:rPr>
+          <w:sz w:val="10"/>
+          <w:szCs w:val="10"/>
+        </w:rPr>
+        <w:t xml:space="preserve">de </w:t>
+      </w:r>
+      <w:r>
+        <w:rPr>
+          <w:sz w:val="10"/>
+          <w:szCs w:val="10"/>
+        </w:rPr>
+        <w:t xml:space="preserve">Pâleur, </w:t>
+      </w:r>
+      <w:r>
+        <w:rPr>
+          <w:sz w:val="10"/>
+          <w:szCs w:val="10"/>
+        </w:rPr>
+        <w:t>d’</w:t>
+      </w:r>
+      <w:r>
+        <w:rPr>
+          <w:sz w:val="10"/>
+          <w:szCs w:val="10"/>
+        </w:rPr>
+        <w:t xml:space="preserve">Érythrose cutanée, </w:t>
+      </w:r>
+      <w:r>
+        <w:rPr>
+          <w:sz w:val="10"/>
+          <w:szCs w:val="10"/>
+        </w:rPr>
+        <w:t>d’</w:t>
+      </w:r>
+      <w:r>
+        <w:rPr>
+          <w:sz w:val="10"/>
+          <w:szCs w:val="10"/>
+        </w:rPr>
+        <w:t xml:space="preserve">Adénopathie, </w:t>
+      </w:r>
+      <w:r>
+        <w:rPr>
+          <w:sz w:val="10"/>
+          <w:szCs w:val="10"/>
+        </w:rPr>
+        <w:t xml:space="preserve">de </w:t>
+      </w:r>
+      <w:r>
+        <w:rPr>
+          <w:sz w:val="10"/>
+          <w:szCs w:val="10"/>
+        </w:rPr>
+        <w:t xml:space="preserve">Cachexie, </w:t>
+      </w:r>
+      <w:r>
+        <w:rPr>
+          <w:sz w:val="10"/>
+          <w:szCs w:val="10"/>
+        </w:rPr>
+        <w:t>d’</w:t>
+      </w:r>
+      <w:r>
+        <w:rPr>
+          <w:sz w:val="10"/>
+          <w:szCs w:val="10"/>
+        </w:rPr>
+        <w:t xml:space="preserve">Acouphènes, </w:t>
+      </w:r>
+      <w:r>
+        <w:rPr>
+          <w:sz w:val="10"/>
+          <w:szCs w:val="10"/>
+        </w:rPr>
+        <w:t xml:space="preserve">de </w:t>
+      </w:r>
+      <w:r>
+        <w:rPr>
+          <w:sz w:val="10"/>
+          <w:szCs w:val="10"/>
+        </w:rPr>
+        <w:t xml:space="preserve">Purpura, </w:t>
+      </w:r>
+      <w:r>
+        <w:rPr>
+          <w:sz w:val="10"/>
+          <w:szCs w:val="10"/>
+        </w:rPr>
+        <w:t xml:space="preserve">de </w:t>
+      </w:r>
+      <w:r>
+        <w:rPr>
+          <w:sz w:val="10"/>
+          <w:szCs w:val="10"/>
+        </w:rPr>
+        <w:t xml:space="preserve">Prurit à l'eau, </w:t>
+      </w:r>
+      <w:r>
+        <w:rPr>
+          <w:sz w:val="10"/>
+          <w:szCs w:val="10"/>
+        </w:rPr>
+        <w:t xml:space="preserve">de </w:t>
+      </w:r>
+      <w:r>
+        <w:rPr>
+          <w:sz w:val="10"/>
+          <w:szCs w:val="10"/>
+        </w:rPr>
+        <w:t xml:space="preserve">Surdité, </w:t>
+      </w:r>
+      <w:r>
+        <w:rPr>
+          <w:sz w:val="10"/>
+          <w:szCs w:val="10"/>
+        </w:rPr>
+        <w:t>d’</w:t>
+      </w:r>
+      <w:r>
+        <w:rPr>
+          <w:sz w:val="10"/>
+          <w:szCs w:val="10"/>
+        </w:rPr>
+        <w:t xml:space="preserve">Acouphènes, </w:t>
+      </w:r>
+      <w:r>
+        <w:rPr>
+          <w:sz w:val="10"/>
+          <w:szCs w:val="10"/>
+        </w:rPr>
+        <w:t>d’</w:t>
+      </w:r>
+      <w:r>
+        <w:rPr>
+          <w:sz w:val="10"/>
+          <w:szCs w:val="10"/>
+        </w:rPr>
+        <w:t xml:space="preserve">Hyperacousie, </w:t>
+      </w:r>
+      <w:r>
+        <w:rPr>
+          <w:sz w:val="10"/>
+          <w:szCs w:val="10"/>
+        </w:rPr>
+        <w:t>d’</w:t>
+      </w:r>
+      <w:r>
+        <w:rPr>
+          <w:sz w:val="10"/>
+          <w:szCs w:val="10"/>
+        </w:rPr>
+        <w:t xml:space="preserve">Hypoacousie, </w:t>
+      </w:r>
+      <w:r>
+        <w:rPr>
+          <w:sz w:val="10"/>
+          <w:szCs w:val="10"/>
+        </w:rPr>
+        <w:t>d’</w:t>
+      </w:r>
+      <w:r>
+        <w:rPr>
+          <w:sz w:val="10"/>
+          <w:szCs w:val="10"/>
+        </w:rPr>
+        <w:t xml:space="preserve">Anosmie, </w:t>
+      </w:r>
+      <w:r>
+        <w:rPr>
+          <w:sz w:val="10"/>
+          <w:szCs w:val="10"/>
+        </w:rPr>
+        <w:t>d’</w:t>
+      </w:r>
+      <w:r>
+        <w:rPr>
+          <w:sz w:val="10"/>
+          <w:szCs w:val="10"/>
+        </w:rPr>
+        <w:t xml:space="preserve">Agueusie, </w:t>
+      </w:r>
+      <w:r>
+        <w:rPr>
+          <w:sz w:val="10"/>
+          <w:szCs w:val="10"/>
+        </w:rPr>
+        <w:t xml:space="preserve">de </w:t>
+      </w:r>
+      <w:r>
+        <w:rPr>
+          <w:sz w:val="10"/>
+          <w:szCs w:val="10"/>
+        </w:rPr>
+        <w:t xml:space="preserve">Xérostomie, </w:t>
+      </w:r>
+      <w:r>
+        <w:rPr>
+          <w:sz w:val="10"/>
+          <w:szCs w:val="10"/>
+        </w:rPr>
+        <w:t xml:space="preserve">de </w:t>
+      </w:r>
+      <w:r>
+        <w:rPr>
+          <w:sz w:val="10"/>
+          <w:szCs w:val="10"/>
+        </w:rPr>
+        <w:t xml:space="preserve">Dysphonie, </w:t>
+      </w:r>
+      <w:r>
+        <w:rPr>
+          <w:sz w:val="10"/>
+          <w:szCs w:val="10"/>
+        </w:rPr>
+        <w:t xml:space="preserve">de </w:t>
+      </w:r>
+      <w:r>
+        <w:rPr>
+          <w:sz w:val="10"/>
+          <w:szCs w:val="10"/>
+        </w:rPr>
+        <w:t xml:space="preserve">Dysphagie, </w:t>
+      </w:r>
+      <w:r>
+        <w:rPr>
+          <w:sz w:val="10"/>
+          <w:szCs w:val="10"/>
+        </w:rPr>
+        <w:t xml:space="preserve">de </w:t>
+      </w:r>
+      <w:r>
+        <w:rPr>
+          <w:sz w:val="10"/>
+          <w:szCs w:val="10"/>
+        </w:rPr>
+        <w:t xml:space="preserve">Macule, </w:t>
+      </w:r>
+      <w:r>
+        <w:rPr>
+          <w:sz w:val="10"/>
+          <w:szCs w:val="10"/>
+        </w:rPr>
+        <w:t xml:space="preserve">de </w:t>
+      </w:r>
+      <w:r>
+        <w:rPr>
+          <w:sz w:val="10"/>
+          <w:szCs w:val="10"/>
+        </w:rPr>
+        <w:t xml:space="preserve">Papule, </w:t>
+      </w:r>
+      <w:r>
+        <w:rPr>
+          <w:sz w:val="10"/>
+          <w:szCs w:val="10"/>
+        </w:rPr>
+        <w:t xml:space="preserve">de </w:t>
+      </w:r>
+      <w:r>
+        <w:rPr>
+          <w:sz w:val="10"/>
+          <w:szCs w:val="10"/>
+        </w:rPr>
+        <w:t xml:space="preserve">Bulle, </w:t>
+      </w:r>
+      <w:r>
+        <w:rPr>
+          <w:sz w:val="10"/>
+          <w:szCs w:val="10"/>
+        </w:rPr>
+        <w:t xml:space="preserve">de </w:t>
+      </w:r>
+      <w:r>
+        <w:rPr>
+          <w:sz w:val="10"/>
+          <w:szCs w:val="10"/>
+        </w:rPr>
+        <w:t xml:space="preserve">Prurit, </w:t>
+      </w:r>
+      <w:r>
+        <w:rPr>
+          <w:sz w:val="10"/>
+          <w:szCs w:val="10"/>
+        </w:rPr>
+        <w:t xml:space="preserve">de </w:t>
+      </w:r>
+      <w:r>
+        <w:rPr>
+          <w:sz w:val="10"/>
+          <w:szCs w:val="10"/>
+        </w:rPr>
+        <w:t xml:space="preserve">Nodule, </w:t>
+      </w:r>
+      <w:r>
+        <w:rPr>
+          <w:sz w:val="10"/>
+          <w:szCs w:val="10"/>
+        </w:rPr>
+        <w:t xml:space="preserve">de </w:t>
+      </w:r>
+      <w:r>
+        <w:rPr>
+          <w:sz w:val="10"/>
+          <w:szCs w:val="10"/>
+        </w:rPr>
+        <w:t xml:space="preserve">Vésicule, </w:t>
+      </w:r>
+      <w:r>
+        <w:rPr>
+          <w:sz w:val="10"/>
+          <w:szCs w:val="10"/>
+        </w:rPr>
+        <w:t xml:space="preserve">de </w:t>
+      </w:r>
+      <w:r>
+        <w:rPr>
+          <w:sz w:val="10"/>
+          <w:szCs w:val="10"/>
+        </w:rPr>
+        <w:t xml:space="preserve">Pustule, </w:t>
+      </w:r>
+      <w:r>
+        <w:rPr>
+          <w:sz w:val="10"/>
+          <w:szCs w:val="10"/>
+        </w:rPr>
+        <w:t xml:space="preserve">de </w:t>
+      </w:r>
+      <w:r>
+        <w:rPr>
+          <w:sz w:val="10"/>
+          <w:szCs w:val="10"/>
+        </w:rPr>
+        <w:t xml:space="preserve">Phlyctène, </w:t>
+      </w:r>
+      <w:r>
+        <w:rPr>
+          <w:sz w:val="10"/>
+          <w:szCs w:val="10"/>
+        </w:rPr>
+        <w:t>d’</w:t>
+      </w:r>
+      <w:r>
+        <w:rPr>
+          <w:sz w:val="10"/>
+          <w:szCs w:val="10"/>
+        </w:rPr>
+        <w:t xml:space="preserve">Érythème, </w:t>
+      </w:r>
+      <w:r>
+        <w:rPr>
+          <w:sz w:val="10"/>
+          <w:szCs w:val="10"/>
+        </w:rPr>
+        <w:t>d’</w:t>
+      </w:r>
+      <w:r>
+        <w:rPr>
+          <w:sz w:val="10"/>
+          <w:szCs w:val="10"/>
+        </w:rPr>
+        <w:t xml:space="preserve">Érosion, </w:t>
+      </w:r>
+      <w:r>
+        <w:rPr>
+          <w:sz w:val="10"/>
+          <w:szCs w:val="10"/>
+        </w:rPr>
+        <w:t>d’</w:t>
+      </w:r>
+      <w:r>
+        <w:rPr>
+          <w:sz w:val="10"/>
+          <w:szCs w:val="10"/>
+        </w:rPr>
+        <w:t xml:space="preserve">Ulcération, </w:t>
+      </w:r>
+      <w:r>
+        <w:rPr>
+          <w:sz w:val="10"/>
+          <w:szCs w:val="10"/>
+        </w:rPr>
+        <w:t>d’</w:t>
+      </w:r>
+      <w:r>
+        <w:rPr>
+          <w:sz w:val="10"/>
+          <w:szCs w:val="10"/>
+        </w:rPr>
+        <w:t xml:space="preserve">Hirsutisme, </w:t>
+      </w:r>
+      <w:r>
+        <w:rPr>
+          <w:sz w:val="10"/>
+          <w:szCs w:val="10"/>
+        </w:rPr>
+        <w:t xml:space="preserve">de </w:t>
+      </w:r>
+      <w:r>
+        <w:rPr>
+          <w:sz w:val="10"/>
+          <w:szCs w:val="10"/>
+        </w:rPr>
+        <w:t xml:space="preserve">Prurigo, </w:t>
+      </w:r>
+      <w:r>
+        <w:rPr>
+          <w:sz w:val="10"/>
+          <w:szCs w:val="10"/>
+        </w:rPr>
+        <w:t>d’</w:t>
+      </w:r>
+      <w:r>
+        <w:rPr>
+          <w:sz w:val="10"/>
+          <w:szCs w:val="10"/>
+        </w:rPr>
+        <w:t xml:space="preserve">Exanthème, </w:t>
+      </w:r>
+      <w:r>
+        <w:rPr>
+          <w:sz w:val="10"/>
+          <w:szCs w:val="10"/>
+        </w:rPr>
+        <w:t>d’</w:t>
+      </w:r>
+      <w:r>
+        <w:rPr>
+          <w:sz w:val="10"/>
+          <w:szCs w:val="10"/>
+        </w:rPr>
+        <w:t xml:space="preserve">Énanthème </w:t>
+      </w:r>
+      <w:r>
+        <w:rPr>
+          <w:sz w:val="10"/>
+          <w:szCs w:val="10"/>
+        </w:rPr>
+        <w:t>qui pourrait se produire suite à l’utilisation de cette formidable application. Amusez vous bien !</w:t>
       </w:r>
     </w:p>
     <w:sectPr>
@@ -2459,6 +5156,13 @@
       <w:vertAlign w:val="superscript"/>
     </w:rPr>
   </w:style>
+  <w:style w:type="character" w:styleId="Puces">
+    <w:name w:val="Puces"/>
+    <w:qFormat/>
+    <w:rPr>
+      <w:rFonts w:ascii="OpenSymbol" w:hAnsi="OpenSymbol" w:eastAsia="OpenSymbol" w:cs="OpenSymbol"/>
+    </w:rPr>
+  </w:style>
   <w:style w:type="paragraph" w:styleId="Titre">
     <w:name w:val="Titre"/>
     <w:basedOn w:val="Normal"/>

</xml_diff>